<commit_message>
[DEV-3.1] Finalize final report.
</commit_message>
<xml_diff>
--- a/Design/project-report-template - Phase 2.docx
+++ b/Design/project-report-template - Phase 2.docx
@@ -127,7 +127,6 @@
           <w:u w:val="single"/>
         </w:rPr>
       </w:pPr>
-      <w:proofErr w:type="spellStart"/>
       <w:r>
         <w:rPr>
           <w:rFonts w:ascii="Verdana" w:hAnsi="Verdana"/>
@@ -137,7 +136,6 @@
         </w:rPr>
         <w:t>Bamboggled</w:t>
       </w:r>
-      <w:proofErr w:type="spellEnd"/>
     </w:p>
     <w:p>
       <w:pPr>
@@ -377,21 +375,7 @@
         <w:rPr>
           <w:rFonts w:ascii="Verdana" w:hAnsi="Verdana"/>
         </w:rPr>
-        <w:t xml:space="preserve">Boggle is a game that </w:t>
-      </w:r>
-      <w:proofErr w:type="gramStart"/>
-      <w:r>
-        <w:rPr>
-          <w:rFonts w:ascii="Verdana" w:hAnsi="Verdana"/>
-        </w:rPr>
-        <w:t>dates back to</w:t>
-      </w:r>
-      <w:proofErr w:type="gramEnd"/>
-      <w:r>
-        <w:rPr>
-          <w:rFonts w:ascii="Verdana" w:hAnsi="Verdana"/>
-        </w:rPr>
-        <w:t xml:space="preserve"> the 1970s. Back then, it was much easier to play similar games on a physical board, but nowadays the trend has been to play such games digitally, such as on a computer or smartphone. However, not everyone enjoys a text-based version of a game; it’s too boring, and the black-and-white (or black-and-green) color scheme is irritating to the eye. So, the goal of this project is to create an upgraded GUI version of Boggle, with many upgrades to the initial rules of the game for fun.</w:t>
+        <w:t>Boggle is a game that dates back to the 1970s. Back then, it was much easier to play similar games on a physical board, but nowadays the trend has been to play such games digitally, such as on a computer or smartphone. However, not everyone enjoys a text-based version of a game; it’s too boring, and the black-and-white (or black-and-green) color scheme is irritating to the eye. So, the goal of this project is to create an upgraded GUI version of Boggle, with many upgrades to the initial rules of the game for fun.</w:t>
       </w:r>
     </w:p>
     <w:p>
@@ -433,7 +417,6 @@
         </w:rPr>
         <w:t xml:space="preserve">Section </w:t>
       </w:r>
-      <w:proofErr w:type="gramStart"/>
       <w:r>
         <w:rPr>
           <w:rFonts w:ascii="Verdana" w:hAnsi="Verdana"/>
@@ -446,22 +429,7 @@
           <w:szCs w:val="24"/>
           <w:u w:color="FFFFFF"/>
         </w:rPr>
-        <w:t>2:</w:t>
-      </w:r>
-      <w:proofErr w:type="gramEnd"/>
-      <w:r>
-        <w:rPr>
-          <w:rFonts w:ascii="Verdana" w:hAnsi="Verdana"/>
-          <w:b w:val="0"/>
-          <w:bCs w:val="0"/>
-          <w:caps/>
-          <w:color w:val="FFFFFF"/>
-          <w:spacing w:val="16"/>
-          <w:sz w:val="24"/>
-          <w:szCs w:val="24"/>
-          <w:u w:color="FFFFFF"/>
-        </w:rPr>
-        <w:t xml:space="preserve"> PROCESS DOCUMENTATION</w:t>
+        <w:t>2: PROCESS DOCUMENTATION</w:t>
       </w:r>
     </w:p>
     <w:p>
@@ -1083,55 +1051,7 @@
           <w:u w:color="24292F"/>
           <w:shd w:val="clear" w:color="auto" w:fill="FFFFFF"/>
         </w:rPr>
-        <w:t xml:space="preserve">Create views and event handlers for </w:t>
-      </w:r>
-      <w:proofErr w:type="spellStart"/>
-      <w:r>
-        <w:rPr>
-          <w:rFonts w:ascii="Verdana" w:eastAsia="Verdana" w:hAnsi="Verdana" w:cs="Verdana"/>
-          <w:color w:val="24292F"/>
-          <w:sz w:val="22"/>
-          <w:szCs w:val="22"/>
-          <w:u w:color="24292F"/>
-          <w:shd w:val="clear" w:color="auto" w:fill="FFFFFF"/>
-        </w:rPr>
-        <w:t>BoardView</w:t>
-      </w:r>
-      <w:proofErr w:type="spellEnd"/>
-      <w:r>
-        <w:rPr>
-          <w:rFonts w:ascii="Verdana" w:eastAsia="Verdana" w:hAnsi="Verdana" w:cs="Verdana"/>
-          <w:color w:val="24292F"/>
-          <w:sz w:val="22"/>
-          <w:szCs w:val="22"/>
-          <w:u w:color="24292F"/>
-          <w:shd w:val="clear" w:color="auto" w:fill="FFFFFF"/>
-        </w:rPr>
-        <w:t xml:space="preserve"> 5x5 and 4x4, and </w:t>
-      </w:r>
-      <w:proofErr w:type="spellStart"/>
-      <w:r>
-        <w:rPr>
-          <w:rFonts w:ascii="Verdana" w:eastAsia="Verdana" w:hAnsi="Verdana" w:cs="Verdana"/>
-          <w:color w:val="24292F"/>
-          <w:sz w:val="22"/>
-          <w:szCs w:val="22"/>
-          <w:u w:color="24292F"/>
-          <w:shd w:val="clear" w:color="auto" w:fill="FFFFFF"/>
-        </w:rPr>
-        <w:t>GameEndView</w:t>
-      </w:r>
-      <w:proofErr w:type="spellEnd"/>
-      <w:r>
-        <w:rPr>
-          <w:rFonts w:ascii="Verdana" w:eastAsia="Verdana" w:hAnsi="Verdana" w:cs="Verdana"/>
-          <w:color w:val="24292F"/>
-          <w:sz w:val="22"/>
-          <w:szCs w:val="22"/>
-          <w:u w:color="24292F"/>
-          <w:shd w:val="clear" w:color="auto" w:fill="FFFFFF"/>
-        </w:rPr>
-        <w:t xml:space="preserve">. </w:t>
+        <w:t xml:space="preserve">Create views and event handlers for BoardView 5x5 and 4x4, and GameEndView. </w:t>
       </w:r>
     </w:p>
     <w:p>
@@ -1185,79 +1105,7 @@
           <w:u w:color="24292F"/>
           <w:shd w:val="clear" w:color="auto" w:fill="FFFFFF"/>
         </w:rPr>
-        <w:t xml:space="preserve">1.3 Create views and event handlers for </w:t>
-      </w:r>
-      <w:proofErr w:type="spellStart"/>
-      <w:r>
-        <w:rPr>
-          <w:rFonts w:ascii="Verdana" w:eastAsia="Verdana" w:hAnsi="Verdana" w:cs="Verdana"/>
-          <w:color w:val="24292F"/>
-          <w:sz w:val="22"/>
-          <w:szCs w:val="22"/>
-          <w:u w:color="24292F"/>
-          <w:shd w:val="clear" w:color="auto" w:fill="FFFFFF"/>
-        </w:rPr>
-        <w:t>WelcomeView</w:t>
-      </w:r>
-      <w:proofErr w:type="spellEnd"/>
-      <w:r>
-        <w:rPr>
-          <w:rFonts w:ascii="Verdana" w:eastAsia="Verdana" w:hAnsi="Verdana" w:cs="Verdana"/>
-          <w:color w:val="24292F"/>
-          <w:sz w:val="22"/>
-          <w:szCs w:val="22"/>
-          <w:u w:color="24292F"/>
-          <w:shd w:val="clear" w:color="auto" w:fill="FFFFFF"/>
-        </w:rPr>
-        <w:t xml:space="preserve">, </w:t>
-      </w:r>
-      <w:proofErr w:type="spellStart"/>
-      <w:r>
-        <w:rPr>
-          <w:rFonts w:ascii="Verdana" w:eastAsia="Verdana" w:hAnsi="Verdana" w:cs="Verdana"/>
-          <w:color w:val="24292F"/>
-          <w:sz w:val="22"/>
-          <w:szCs w:val="22"/>
-          <w:u w:color="24292F"/>
-          <w:shd w:val="clear" w:color="auto" w:fill="FFFFFF"/>
-        </w:rPr>
-        <w:t>InstructionsView</w:t>
-      </w:r>
-      <w:proofErr w:type="spellEnd"/>
-      <w:r>
-        <w:rPr>
-          <w:rFonts w:ascii="Verdana" w:eastAsia="Verdana" w:hAnsi="Verdana" w:cs="Verdana"/>
-          <w:color w:val="24292F"/>
-          <w:sz w:val="22"/>
-          <w:szCs w:val="22"/>
-          <w:u w:color="24292F"/>
-          <w:shd w:val="clear" w:color="auto" w:fill="FFFFFF"/>
-        </w:rPr>
-        <w:t xml:space="preserve">, and </w:t>
-      </w:r>
-      <w:proofErr w:type="spellStart"/>
-      <w:r>
-        <w:rPr>
-          <w:rFonts w:ascii="Verdana" w:eastAsia="Verdana" w:hAnsi="Verdana" w:cs="Verdana"/>
-          <w:color w:val="24292F"/>
-          <w:sz w:val="22"/>
-          <w:szCs w:val="22"/>
-          <w:u w:color="24292F"/>
-          <w:shd w:val="clear" w:color="auto" w:fill="FFFFFF"/>
-        </w:rPr>
-        <w:t>PlayerInitView</w:t>
-      </w:r>
-      <w:proofErr w:type="spellEnd"/>
-      <w:r>
-        <w:rPr>
-          <w:rFonts w:ascii="Verdana" w:eastAsia="Verdana" w:hAnsi="Verdana" w:cs="Verdana"/>
-          <w:color w:val="24292F"/>
-          <w:sz w:val="22"/>
-          <w:szCs w:val="22"/>
-          <w:u w:color="24292F"/>
-          <w:shd w:val="clear" w:color="auto" w:fill="FFFFFF"/>
-        </w:rPr>
-        <w:t xml:space="preserve">. </w:t>
+        <w:t xml:space="preserve">1.3 Create views and event handlers for WelcomeView, InstructionsView, and PlayerInitView. </w:t>
       </w:r>
     </w:p>
     <w:p>
@@ -1633,15 +1481,7 @@
             </w:r>
             <w:r>
               <w:lastRenderedPageBreak/>
-              <w:t xml:space="preserve">the code compiles, without compiling it on my machine. I also shouldn’t be allowed to </w:t>
-            </w:r>
-            <w:proofErr w:type="gramStart"/>
-            <w:r>
-              <w:t>merge</w:t>
-            </w:r>
-            <w:proofErr w:type="gramEnd"/>
-            <w:r>
-              <w:t xml:space="preserve"> a branch where the code on it fails any tests. </w:t>
+              <w:t xml:space="preserve">the code compiles, without compiling it on my machine. I also shouldn’t be allowed to merge a branch where the code on it fails any tests. </w:t>
             </w:r>
           </w:p>
         </w:tc>
@@ -1652,23 +1492,7 @@
           <w:p>
             <w:r>
               <w:lastRenderedPageBreak/>
-              <w:t xml:space="preserve">Use Maven and a CI platform like </w:t>
-            </w:r>
-            <w:proofErr w:type="spellStart"/>
-            <w:r>
-              <w:t>CircleCi</w:t>
-            </w:r>
-            <w:proofErr w:type="spellEnd"/>
-            <w:r>
-              <w:t xml:space="preserve"> or </w:t>
-            </w:r>
-            <w:proofErr w:type="spellStart"/>
-            <w:r>
-              <w:t>TravisCi</w:t>
-            </w:r>
-            <w:proofErr w:type="spellEnd"/>
-            <w:r>
-              <w:t xml:space="preserve"> to implement this. </w:t>
+              <w:t xml:space="preserve">Use Maven and a CI platform like CircleCi or TravisCi to implement this. </w:t>
             </w:r>
           </w:p>
         </w:tc>
@@ -1733,15 +1557,7 @@
           </w:tcPr>
           <w:p>
             <w:r>
-              <w:t xml:space="preserve">As a frontend developer working on the view, I want to be able to reference and call methods of the model in my classes, </w:t>
-            </w:r>
-            <w:proofErr w:type="gramStart"/>
-            <w:r>
-              <w:t>regardless</w:t>
-            </w:r>
-            <w:proofErr w:type="gramEnd"/>
-            <w:r>
-              <w:t xml:space="preserve"> if it has been implemented or not. </w:t>
+              <w:t xml:space="preserve">As a frontend developer working on the view, I want to be able to reference and call methods of the model in my classes, regardless if it has been implemented or not. </w:t>
             </w:r>
           </w:p>
         </w:tc>
@@ -1751,15 +1567,7 @@
           </w:tcPr>
           <w:p>
             <w:r>
-              <w:t xml:space="preserve">Create an interface </w:t>
-            </w:r>
-            <w:proofErr w:type="spellStart"/>
-            <w:r>
-              <w:t>IBoggleModel</w:t>
-            </w:r>
-            <w:proofErr w:type="spellEnd"/>
-            <w:r>
-              <w:t>. This will have methods to start a new game, end a game, get and add to the current word, submit the current word, etc.</w:t>
+              <w:t>Create an interface IBoggleModel. This will have methods to start a new game, end a game, get and add to the current word, submit the current word, etc.</w:t>
             </w:r>
           </w:p>
         </w:tc>
@@ -1814,15 +1622,7 @@
           </w:tcPr>
           <w:p>
             <w:r>
-              <w:t>Hassan, Sultan (</w:t>
-            </w:r>
-            <w:proofErr w:type="gramStart"/>
-            <w:r>
-              <w:t>actually implemented</w:t>
-            </w:r>
-            <w:proofErr w:type="gramEnd"/>
-            <w:r>
-              <w:t xml:space="preserve"> by Hassan)</w:t>
+              <w:t>Hassan, Sultan (actually implemented by Hassan)</w:t>
             </w:r>
           </w:p>
         </w:tc>
@@ -1842,23 +1642,7 @@
           </w:tcPr>
           <w:p>
             <w:r>
-              <w:t xml:space="preserve">-Implement all methods in the </w:t>
-            </w:r>
-            <w:proofErr w:type="spellStart"/>
-            <w:r>
-              <w:t>IBoggleModel</w:t>
-            </w:r>
-            <w:proofErr w:type="spellEnd"/>
-            <w:r>
-              <w:t xml:space="preserve"> interface in a concrete </w:t>
-            </w:r>
-            <w:proofErr w:type="spellStart"/>
-            <w:r>
-              <w:t>BoggleModel</w:t>
-            </w:r>
-            <w:proofErr w:type="spellEnd"/>
-            <w:r>
-              <w:t xml:space="preserve"> class. </w:t>
+              <w:t xml:space="preserve">-Implement all methods in the IBoggleModel interface in a concrete BoggleModel class. </w:t>
             </w:r>
           </w:p>
           <w:p>
@@ -1933,15 +1717,7 @@
           </w:tcPr>
           <w:p>
             <w:r>
-              <w:t xml:space="preserve">As a developer working on the </w:t>
-            </w:r>
-            <w:proofErr w:type="spellStart"/>
-            <w:r>
-              <w:t>BoggleModel</w:t>
-            </w:r>
-            <w:proofErr w:type="spellEnd"/>
-            <w:r>
-              <w:t xml:space="preserve">, I want to have a high-quality test suite to </w:t>
+              <w:t xml:space="preserve">As a developer working on the BoggleModel, I want to have a high-quality test suite to </w:t>
             </w:r>
             <w:r>
               <w:lastRenderedPageBreak/>
@@ -1956,15 +1732,7 @@
           <w:p>
             <w:r>
               <w:lastRenderedPageBreak/>
-              <w:t xml:space="preserve">Create tests for algorithms and operations in the </w:t>
-            </w:r>
-            <w:proofErr w:type="spellStart"/>
-            <w:r>
-              <w:t>BoggleModel</w:t>
-            </w:r>
-            <w:proofErr w:type="spellEnd"/>
-            <w:r>
-              <w:t xml:space="preserve">. </w:t>
+              <w:t xml:space="preserve">Create tests for algorithms and operations in the BoggleModel. </w:t>
             </w:r>
           </w:p>
         </w:tc>
@@ -2045,15 +1813,7 @@
           </w:tcPr>
           <w:p>
             <w:r>
-              <w:t xml:space="preserve">Create a </w:t>
-            </w:r>
-            <w:proofErr w:type="spellStart"/>
-            <w:r>
-              <w:t>TextBased</w:t>
-            </w:r>
-            <w:proofErr w:type="spellEnd"/>
-            <w:r>
-              <w:t xml:space="preserve"> view that accepts character-by-character input instead of whole words. This should update the board to reflect the current path the user has selected after every character input. </w:t>
+              <w:t xml:space="preserve">Create a TextBased view that accepts character-by-character input instead of whole words. This should update the board to reflect the current path the user has selected after every character input. </w:t>
             </w:r>
           </w:p>
           <w:p/>
@@ -2139,81 +1899,33 @@
           </w:p>
           <w:p>
             <w:r>
+              <w:t>-The WelcomeView, which is like a home page for the game.</w:t>
+            </w:r>
+          </w:p>
+          <w:p>
+            <w:r>
               <w:t xml:space="preserve">-The </w:t>
             </w:r>
-            <w:proofErr w:type="spellStart"/>
-            <w:r>
-              <w:t>WelcomeView</w:t>
-            </w:r>
-            <w:proofErr w:type="spellEnd"/>
-            <w:r>
-              <w:t>, which is like a home page for the game.</w:t>
-            </w:r>
-          </w:p>
-          <w:p>
-            <w:r>
-              <w:t xml:space="preserve">-The </w:t>
-            </w:r>
-          </w:p>
-          <w:p>
-            <w:r>
-              <w:t>-</w:t>
-            </w:r>
-            <w:proofErr w:type="spellStart"/>
-            <w:r>
-              <w:t>InstructionsView</w:t>
-            </w:r>
-            <w:proofErr w:type="spellEnd"/>
-            <w:r>
-              <w:t>, which is a page containing instructions on how to play the game</w:t>
+          </w:p>
+          <w:p>
+            <w:r>
+              <w:t>-InstructionsView, which is a page containing instructions on how to play the game</w:t>
             </w:r>
           </w:p>
           <w:p>
             <w:r>
               <w:lastRenderedPageBreak/>
-              <w:t>-</w:t>
-            </w:r>
-            <w:proofErr w:type="spellStart"/>
-            <w:r>
-              <w:t>PlayerInitView</w:t>
-            </w:r>
-            <w:proofErr w:type="spellEnd"/>
-            <w:r>
-              <w:t xml:space="preserve">, which is a page where the user configures the board size and inputs player names. </w:t>
-            </w:r>
-          </w:p>
-          <w:p>
-            <w:r>
-              <w:t xml:space="preserve">-4x4 and 5x5 </w:t>
-            </w:r>
-            <w:proofErr w:type="spellStart"/>
-            <w:r>
-              <w:t>BoardView</w:t>
-            </w:r>
-            <w:proofErr w:type="spellEnd"/>
-            <w:r>
-              <w:t>. This is the main game page, where the user selects words and increases their score.</w:t>
-            </w:r>
-          </w:p>
-          <w:p>
-            <w:r>
-              <w:t>-</w:t>
-            </w:r>
-            <w:proofErr w:type="spellStart"/>
-            <w:r>
-              <w:t>EndGameView</w:t>
-            </w:r>
-            <w:proofErr w:type="spellEnd"/>
-            <w:r>
-              <w:t xml:space="preserve">, where the winner’s name is </w:t>
-            </w:r>
-            <w:proofErr w:type="gramStart"/>
-            <w:r>
-              <w:t>displayed</w:t>
-            </w:r>
-            <w:proofErr w:type="gramEnd"/>
-            <w:r>
-              <w:t xml:space="preserve"> and the user can opt to play again.</w:t>
+              <w:t xml:space="preserve">-PlayerInitView, which is a page where the user configures the board size and inputs player names. </w:t>
+            </w:r>
+          </w:p>
+          <w:p>
+            <w:r>
+              <w:t>-4x4 and 5x5 BoardView. This is the main game page, where the user selects words and increases their score.</w:t>
+            </w:r>
+          </w:p>
+          <w:p>
+            <w:r>
+              <w:t>-EndGameView, where the winner’s name is displayed and the user can opt to play again.</w:t>
             </w:r>
           </w:p>
           <w:p/>
@@ -2643,39 +2355,7 @@
                   <w14:miter w14:lim="400000"/>
                 </w14:textOutline>
               </w:rPr>
-              <w:t xml:space="preserve">[DEV-1.1] Create </w:t>
-            </w:r>
-            <w:proofErr w:type="spellStart"/>
-            <w:r>
-              <w:rPr>
-                <w:rFonts w:ascii="Helvetica Neue" w:hAnsi="Helvetica Neue"/>
-                <w:color w:val="24292F"/>
-                <w:sz w:val="20"/>
-                <w:szCs w:val="20"/>
-                <w:u w:color="24292F"/>
-                <w14:textOutline w14:w="12700" w14:cap="flat" w14:cmpd="sng" w14:algn="ctr">
-                  <w14:noFill/>
-                  <w14:prstDash w14:val="solid"/>
-                  <w14:miter w14:lim="400000"/>
-                </w14:textOutline>
-              </w:rPr>
-              <w:t>BoggleDictionary</w:t>
-            </w:r>
-            <w:proofErr w:type="spellEnd"/>
-            <w:r>
-              <w:rPr>
-                <w:rFonts w:ascii="Helvetica Neue" w:hAnsi="Helvetica Neue"/>
-                <w:color w:val="24292F"/>
-                <w:sz w:val="20"/>
-                <w:szCs w:val="20"/>
-                <w:u w:color="24292F"/>
-                <w14:textOutline w14:w="12700" w14:cap="flat" w14:cmpd="sng" w14:algn="ctr">
-                  <w14:noFill/>
-                  <w14:prstDash w14:val="solid"/>
-                  <w14:miter w14:lim="400000"/>
-                </w14:textOutline>
-              </w:rPr>
-              <w:t xml:space="preserve"> class</w:t>
+              <w:t>[DEV-1.1] Create BoggleDictionary class</w:t>
             </w:r>
           </w:p>
         </w:tc>
@@ -2840,39 +2520,7 @@
                 </w14:textOutline>
               </w:rPr>
               <w:lastRenderedPageBreak/>
-              <w:t xml:space="preserve">[DEV-1.1] Create </w:t>
-            </w:r>
-            <w:proofErr w:type="spellStart"/>
-            <w:r>
-              <w:rPr>
-                <w:rFonts w:ascii="Helvetica Neue" w:hAnsi="Helvetica Neue"/>
-                <w:color w:val="24292F"/>
-                <w:sz w:val="20"/>
-                <w:szCs w:val="20"/>
-                <w:u w:color="24292F"/>
-                <w14:textOutline w14:w="12700" w14:cap="flat" w14:cmpd="sng" w14:algn="ctr">
-                  <w14:noFill/>
-                  <w14:prstDash w14:val="solid"/>
-                  <w14:miter w14:lim="400000"/>
-                </w14:textOutline>
-              </w:rPr>
-              <w:t>BoggleGrid</w:t>
-            </w:r>
-            <w:proofErr w:type="spellEnd"/>
-            <w:r>
-              <w:rPr>
-                <w:rFonts w:ascii="Helvetica Neue" w:hAnsi="Helvetica Neue"/>
-                <w:color w:val="24292F"/>
-                <w:sz w:val="20"/>
-                <w:szCs w:val="20"/>
-                <w:u w:color="24292F"/>
-                <w14:textOutline w14:w="12700" w14:cap="flat" w14:cmpd="sng" w14:algn="ctr">
-                  <w14:noFill/>
-                  <w14:prstDash w14:val="solid"/>
-                  <w14:miter w14:lim="400000"/>
-                </w14:textOutline>
-              </w:rPr>
-              <w:t xml:space="preserve"> class</w:t>
+              <w:t>[DEV-1.1] Create BoggleGrid class</w:t>
             </w:r>
           </w:p>
         </w:tc>
@@ -3394,39 +3042,7 @@
                   <w14:miter w14:lim="400000"/>
                 </w14:textOutline>
               </w:rPr>
-              <w:t xml:space="preserve">[DEV-1.1] Create </w:t>
-            </w:r>
-            <w:proofErr w:type="spellStart"/>
-            <w:r>
-              <w:rPr>
-                <w:rFonts w:ascii="Helvetica Neue" w:hAnsi="Helvetica Neue"/>
-                <w:color w:val="24292F"/>
-                <w:sz w:val="20"/>
-                <w:szCs w:val="20"/>
-                <w:u w:color="24292F"/>
-                <w14:textOutline w14:w="12700" w14:cap="flat" w14:cmpd="sng" w14:algn="ctr">
-                  <w14:noFill/>
-                  <w14:prstDash w14:val="solid"/>
-                  <w14:miter w14:lim="400000"/>
-                </w14:textOutline>
-              </w:rPr>
-              <w:t>PossiblePathContainer</w:t>
-            </w:r>
-            <w:proofErr w:type="spellEnd"/>
-            <w:r>
-              <w:rPr>
-                <w:rFonts w:ascii="Helvetica Neue" w:hAnsi="Helvetica Neue"/>
-                <w:color w:val="24292F"/>
-                <w:sz w:val="20"/>
-                <w:szCs w:val="20"/>
-                <w:u w:color="24292F"/>
-                <w14:textOutline w14:w="12700" w14:cap="flat" w14:cmpd="sng" w14:algn="ctr">
-                  <w14:noFill/>
-                  <w14:prstDash w14:val="solid"/>
-                  <w14:miter w14:lim="400000"/>
-                </w14:textOutline>
-              </w:rPr>
-              <w:t xml:space="preserve"> class</w:t>
+              <w:t>[DEV-1.1] Create PossiblePathContainer class</w:t>
             </w:r>
           </w:p>
         </w:tc>
@@ -4261,39 +3877,7 @@
                   <w14:miter w14:lim="400000"/>
                 </w14:textOutline>
               </w:rPr>
-              <w:t xml:space="preserve">[DEV-1.1] Create </w:t>
-            </w:r>
-            <w:proofErr w:type="gramStart"/>
-            <w:r>
-              <w:rPr>
-                <w:rFonts w:ascii="Helvetica Neue" w:hAnsi="Helvetica Neue"/>
-                <w:color w:val="24292F"/>
-                <w:sz w:val="20"/>
-                <w:szCs w:val="20"/>
-                <w:u w:color="24292F"/>
-                <w14:textOutline w14:w="12700" w14:cap="flat" w14:cmpd="sng" w14:algn="ctr">
-                  <w14:noFill/>
-                  <w14:prstDash w14:val="solid"/>
-                  <w14:miter w14:lim="400000"/>
-                </w14:textOutline>
-              </w:rPr>
-              <w:t>text based</w:t>
-            </w:r>
-            <w:proofErr w:type="gramEnd"/>
-            <w:r>
-              <w:rPr>
-                <w:rFonts w:ascii="Helvetica Neue" w:hAnsi="Helvetica Neue"/>
-                <w:color w:val="24292F"/>
-                <w:sz w:val="20"/>
-                <w:szCs w:val="20"/>
-                <w:u w:color="24292F"/>
-                <w14:textOutline w14:w="12700" w14:cap="flat" w14:cmpd="sng" w14:algn="ctr">
-                  <w14:noFill/>
-                  <w14:prstDash w14:val="solid"/>
-                  <w14:miter w14:lim="400000"/>
-                </w14:textOutline>
-              </w:rPr>
-              <w:t xml:space="preserve"> view</w:t>
+              <w:t>[DEV-1.1] Create text based view</w:t>
             </w:r>
           </w:p>
         </w:tc>
@@ -4457,25 +4041,8 @@
                   <w14:miter w14:lim="400000"/>
                 </w14:textOutline>
               </w:rPr>
-              <w:t xml:space="preserve">[DEV-N/A] Update pom file to work with </w:t>
-            </w:r>
-            <w:proofErr w:type="spellStart"/>
-            <w:r>
-              <w:rPr>
-                <w:rFonts w:ascii="Helvetica Neue" w:hAnsi="Helvetica Neue"/>
-                <w:color w:val="24292F"/>
-                <w:sz w:val="20"/>
-                <w:szCs w:val="20"/>
-                <w:u w:color="24292F"/>
-                <w14:textOutline w14:w="12700" w14:cap="flat" w14:cmpd="sng" w14:algn="ctr">
-                  <w14:noFill/>
-                  <w14:prstDash w14:val="solid"/>
-                  <w14:miter w14:lim="400000"/>
-                </w14:textOutline>
-              </w:rPr>
-              <w:t>javafx</w:t>
-            </w:r>
-            <w:proofErr w:type="spellEnd"/>
+              <w:t>[DEV-N/A] Update pom file to work with javafx</w:t>
+            </w:r>
           </w:p>
         </w:tc>
         <w:tc>
@@ -5131,39 +4698,7 @@
                 </w14:textOutline>
               </w:rPr>
               <w:lastRenderedPageBreak/>
-              <w:t xml:space="preserve">[DEV-1.3] fix integration </w:t>
-            </w:r>
-            <w:proofErr w:type="spellStart"/>
-            <w:r>
-              <w:rPr>
-                <w:rFonts w:ascii="Helvetica Neue" w:hAnsi="Helvetica Neue"/>
-                <w:color w:val="24292F"/>
-                <w:sz w:val="20"/>
-                <w:szCs w:val="20"/>
-                <w:u w:color="24292F"/>
-                <w14:textOutline w14:w="12700" w14:cap="flat" w14:cmpd="sng" w14:algn="ctr">
-                  <w14:noFill/>
-                  <w14:prstDash w14:val="solid"/>
-                  <w14:miter w14:lim="400000"/>
-                </w14:textOutline>
-              </w:rPr>
-              <w:t>fxml</w:t>
-            </w:r>
-            <w:proofErr w:type="spellEnd"/>
-            <w:r>
-              <w:rPr>
-                <w:rFonts w:ascii="Helvetica Neue" w:hAnsi="Helvetica Neue"/>
-                <w:color w:val="24292F"/>
-                <w:sz w:val="20"/>
-                <w:szCs w:val="20"/>
-                <w:u w:color="24292F"/>
-                <w14:textOutline w14:w="12700" w14:cap="flat" w14:cmpd="sng" w14:algn="ctr">
-                  <w14:noFill/>
-                  <w14:prstDash w14:val="solid"/>
-                  <w14:miter w14:lim="400000"/>
-                </w14:textOutline>
-              </w:rPr>
-              <w:t xml:space="preserve"> model</w:t>
+              <w:t>[DEV-1.3] fix integration fxml model</w:t>
             </w:r>
           </w:p>
         </w:tc>
@@ -5819,25 +5354,8 @@
                   <w14:miter w14:lim="400000"/>
                 </w14:textOutline>
               </w:rPr>
-              <w:t xml:space="preserve">[DEV-1.3] Event handling for </w:t>
-            </w:r>
-            <w:proofErr w:type="spellStart"/>
-            <w:r>
-              <w:rPr>
-                <w:rFonts w:ascii="Helvetica Neue" w:hAnsi="Helvetica Neue"/>
-                <w:color w:val="24292F"/>
-                <w:sz w:val="20"/>
-                <w:szCs w:val="20"/>
-                <w:u w:color="24292F"/>
-                <w14:textOutline w14:w="12700" w14:cap="flat" w14:cmpd="sng" w14:algn="ctr">
-                  <w14:noFill/>
-                  <w14:prstDash w14:val="solid"/>
-                  <w14:miter w14:lim="400000"/>
-                </w14:textOutline>
-              </w:rPr>
-              <w:t>BoardGameView</w:t>
-            </w:r>
-            <w:proofErr w:type="spellEnd"/>
+              <w:t>[DEV-1.3] Event handling for BoardGameView</w:t>
+            </w:r>
           </w:p>
         </w:tc>
         <w:tc>
@@ -6220,21 +5738,7 @@
         <w:rPr>
           <w:rFonts w:ascii="Verdana" w:hAnsi="Verdana"/>
         </w:rPr>
-        <w:t xml:space="preserve">When a sprint is completed, hold a retrospective </w:t>
-      </w:r>
-      <w:proofErr w:type="gramStart"/>
-      <w:r>
-        <w:rPr>
-          <w:rFonts w:ascii="Verdana" w:hAnsi="Verdana"/>
-        </w:rPr>
-        <w:t>meeting</w:t>
-      </w:r>
-      <w:proofErr w:type="gramEnd"/>
-      <w:r>
-        <w:rPr>
-          <w:rFonts w:ascii="Verdana" w:hAnsi="Verdana"/>
-        </w:rPr>
-        <w:t xml:space="preserve"> and ask one team member to take notes. Place a short record of each retrospective meeting in this section!  The details should include:</w:t>
+        <w:t>When a sprint is completed, hold a retrospective meeting and ask one team member to take notes. Place a short record of each retrospective meeting in this section!  The details should include:</w:t>
       </w:r>
     </w:p>
     <w:p>
@@ -6336,21 +5840,7 @@
         <w:rPr>
           <w:rFonts w:ascii="Verdana" w:hAnsi="Verdana"/>
         </w:rPr>
-        <w:t xml:space="preserve">Things that need improvement: Not everyone contributed, Hassan ended up having to take many tasks that he didn’t originally </w:t>
-      </w:r>
-      <w:proofErr w:type="gramStart"/>
-      <w:r>
-        <w:rPr>
-          <w:rFonts w:ascii="Verdana" w:hAnsi="Verdana"/>
-        </w:rPr>
-        <w:t>own</w:t>
-      </w:r>
-      <w:proofErr w:type="gramEnd"/>
-      <w:r>
-        <w:rPr>
-          <w:rFonts w:ascii="Verdana" w:hAnsi="Verdana"/>
-        </w:rPr>
-        <w:t xml:space="preserve"> so that the sprint could end on time (even though the sprint ended late).  </w:t>
+        <w:t xml:space="preserve">Things that need improvement: Not everyone contributed, Hassan ended up having to take many tasks that he didn’t originally own so that the sprint could end on time (even though the sprint ended late).  </w:t>
       </w:r>
     </w:p>
     <w:p>
@@ -6403,21 +5893,7 @@
         <w:rPr>
           <w:rFonts w:ascii="Verdana" w:hAnsi="Verdana"/>
         </w:rPr>
-        <w:t xml:space="preserve">: Finishing the </w:t>
-      </w:r>
-      <w:proofErr w:type="spellStart"/>
-      <w:r>
-        <w:rPr>
-          <w:rFonts w:ascii="Verdana" w:hAnsi="Verdana"/>
-        </w:rPr>
-        <w:t>BoardView</w:t>
-      </w:r>
-      <w:proofErr w:type="spellEnd"/>
-      <w:r>
-        <w:rPr>
-          <w:rFonts w:ascii="Verdana" w:hAnsi="Verdana"/>
-        </w:rPr>
-        <w:t xml:space="preserve"> was a great experience, since it allowed us to see our product in action. Figuring out a workaround to a limitation of JavaFX took us a lot of time, so this was the worst experience. </w:t>
+        <w:t xml:space="preserve">: Finishing the BoardView was a great experience, since it allowed us to see our product in action. Figuring out a workaround to a limitation of JavaFX took us a lot of time, so this was the worst experience. </w:t>
       </w:r>
     </w:p>
     <w:p>
@@ -6929,66 +6405,18 @@
           <w:u w:color="24292F"/>
           <w:shd w:val="clear" w:color="auto" w:fill="FFFFFF"/>
         </w:rPr>
-        <w:t xml:space="preserve">Implement memento pattern for the </w:t>
-      </w:r>
-      <w:proofErr w:type="spellStart"/>
-      <w:r>
-        <w:rPr>
-          <w:rFonts w:ascii="Verdana" w:eastAsia="Verdana" w:hAnsi="Verdana" w:cs="Verdana"/>
-          <w:color w:val="24292F"/>
-          <w:sz w:val="22"/>
-          <w:szCs w:val="22"/>
-          <w:u w:color="24292F"/>
-          <w:shd w:val="clear" w:color="auto" w:fill="FFFFFF"/>
-        </w:rPr>
-        <w:t>BoggleModel</w:t>
-      </w:r>
-      <w:proofErr w:type="spellEnd"/>
-      <w:r>
-        <w:rPr>
-          <w:rFonts w:ascii="Verdana" w:eastAsia="Verdana" w:hAnsi="Verdana" w:cs="Verdana"/>
-          <w:color w:val="24292F"/>
-          <w:sz w:val="22"/>
-          <w:szCs w:val="22"/>
-          <w:u w:color="24292F"/>
-          <w:shd w:val="clear" w:color="auto" w:fill="FFFFFF"/>
-        </w:rPr>
-        <w:t xml:space="preserve"> class</w:t>
-      </w:r>
-      <w:r>
-        <w:rPr>
-          <w:rFonts w:ascii="Verdana" w:eastAsia="Verdana" w:hAnsi="Verdana" w:cs="Verdana"/>
-          <w:color w:val="24292F"/>
-          <w:sz w:val="22"/>
-          <w:szCs w:val="22"/>
-          <w:u w:color="24292F"/>
-          <w:shd w:val="clear" w:color="auto" w:fill="FFFFFF"/>
-        </w:rPr>
-        <w:t xml:space="preserve"> and implement undo feature for </w:t>
-      </w:r>
-      <w:proofErr w:type="spellStart"/>
-      <w:r>
-        <w:rPr>
-          <w:rFonts w:ascii="Verdana" w:eastAsia="Verdana" w:hAnsi="Verdana" w:cs="Verdana"/>
-          <w:color w:val="24292F"/>
-          <w:sz w:val="22"/>
-          <w:szCs w:val="22"/>
-          <w:u w:color="24292F"/>
-          <w:shd w:val="clear" w:color="auto" w:fill="FFFFFF"/>
-        </w:rPr>
-        <w:t>BoardView</w:t>
-      </w:r>
-      <w:proofErr w:type="spellEnd"/>
-      <w:r>
-        <w:rPr>
-          <w:rFonts w:ascii="Verdana" w:eastAsia="Verdana" w:hAnsi="Verdana" w:cs="Verdana"/>
-          <w:color w:val="24292F"/>
-          <w:sz w:val="22"/>
-          <w:szCs w:val="22"/>
-          <w:u w:color="24292F"/>
-          <w:shd w:val="clear" w:color="auto" w:fill="FFFFFF"/>
-        </w:rPr>
-        <w:t xml:space="preserve">. </w:t>
+        <w:t>Implement memento pattern for the BoggleModel class</w:t>
+      </w:r>
+      <w:r>
+        <w:rPr>
+          <w:rFonts w:ascii="Verdana" w:eastAsia="Verdana" w:hAnsi="Verdana" w:cs="Verdana"/>
+          <w:color w:val="24292F"/>
+          <w:sz w:val="22"/>
+          <w:szCs w:val="22"/>
+          <w:u w:color="24292F"/>
+          <w:shd w:val="clear" w:color="auto" w:fill="FFFFFF"/>
+        </w:rPr>
+        <w:t xml:space="preserve"> and implement undo feature for BoardView. </w:t>
       </w:r>
     </w:p>
     <w:p>
@@ -7042,31 +6470,7 @@
           <w:u w:color="24292F"/>
           <w:shd w:val="clear" w:color="auto" w:fill="FFFFFF"/>
         </w:rPr>
-        <w:t xml:space="preserve">Implement </w:t>
-      </w:r>
-      <w:proofErr w:type="spellStart"/>
-      <w:r>
-        <w:rPr>
-          <w:rFonts w:ascii="Verdana" w:eastAsia="Verdana" w:hAnsi="Verdana" w:cs="Verdana"/>
-          <w:color w:val="24292F"/>
-          <w:sz w:val="22"/>
-          <w:szCs w:val="22"/>
-          <w:u w:color="24292F"/>
-          <w:shd w:val="clear" w:color="auto" w:fill="FFFFFF"/>
-        </w:rPr>
-        <w:t>BoardView</w:t>
-      </w:r>
-      <w:proofErr w:type="spellEnd"/>
-      <w:r>
-        <w:rPr>
-          <w:rFonts w:ascii="Verdana" w:eastAsia="Verdana" w:hAnsi="Verdana" w:cs="Verdana"/>
-          <w:color w:val="24292F"/>
-          <w:sz w:val="22"/>
-          <w:szCs w:val="22"/>
-          <w:u w:color="24292F"/>
-          <w:shd w:val="clear" w:color="auto" w:fill="FFFFFF"/>
-        </w:rPr>
-        <w:t xml:space="preserve"> 5x5, which wasn’t implemented in the last sprint. </w:t>
+        <w:t xml:space="preserve">Implement BoardView 5x5, which wasn’t implemented in the last sprint. </w:t>
       </w:r>
     </w:p>
     <w:p>
@@ -7374,55 +6778,7 @@
           <w:u w:color="24292F"/>
           <w:shd w:val="clear" w:color="auto" w:fill="FFFFFF"/>
         </w:rPr>
-        <w:t xml:space="preserve"> and the audio-only mode for the </w:t>
-      </w:r>
-      <w:proofErr w:type="spellStart"/>
-      <w:r>
-        <w:rPr>
-          <w:rFonts w:ascii="Verdana" w:hAnsi="Verdana"/>
-          <w:color w:val="24292F"/>
-          <w:sz w:val="22"/>
-          <w:szCs w:val="22"/>
-          <w:u w:color="24292F"/>
-          <w:shd w:val="clear" w:color="auto" w:fill="FFFFFF"/>
-        </w:rPr>
-        <w:t>BoardView</w:t>
-      </w:r>
-      <w:proofErr w:type="spellEnd"/>
-      <w:r>
-        <w:rPr>
-          <w:rFonts w:ascii="Verdana" w:hAnsi="Verdana"/>
-          <w:color w:val="24292F"/>
-          <w:sz w:val="22"/>
-          <w:szCs w:val="22"/>
-          <w:u w:color="24292F"/>
-          <w:shd w:val="clear" w:color="auto" w:fill="FFFFFF"/>
-        </w:rPr>
-        <w:t xml:space="preserve">. Audio-only mode was implemented everywhere else in the application, however. Also, the 5x5 </w:t>
-      </w:r>
-      <w:proofErr w:type="spellStart"/>
-      <w:r>
-        <w:rPr>
-          <w:rFonts w:ascii="Verdana" w:hAnsi="Verdana"/>
-          <w:color w:val="24292F"/>
-          <w:sz w:val="22"/>
-          <w:szCs w:val="22"/>
-          <w:u w:color="24292F"/>
-          <w:shd w:val="clear" w:color="auto" w:fill="FFFFFF"/>
-        </w:rPr>
-        <w:t>SceneBuilder</w:t>
-      </w:r>
-      <w:proofErr w:type="spellEnd"/>
-      <w:r>
-        <w:rPr>
-          <w:rFonts w:ascii="Verdana" w:hAnsi="Verdana"/>
-          <w:color w:val="24292F"/>
-          <w:sz w:val="22"/>
-          <w:szCs w:val="22"/>
-          <w:u w:color="24292F"/>
-          <w:shd w:val="clear" w:color="auto" w:fill="FFFFFF"/>
-        </w:rPr>
-        <w:t xml:space="preserve"> graph but never implemented due to time constraints. </w:t>
+        <w:t xml:space="preserve"> and the audio-only mode for the BoardView. Audio-only mode was implemented everywhere else in the application, however. Also, the 5x5 SceneBuilder graph but never implemented due to time constraints. </w:t>
       </w:r>
     </w:p>
     <w:p>
@@ -7638,15 +6994,7 @@
           </w:tcPr>
           <w:p>
             <w:r>
-              <w:t xml:space="preserve">As a visually impaired </w:t>
-            </w:r>
-            <w:proofErr w:type="spellStart"/>
-            <w:r>
-              <w:t>Bamboggled</w:t>
-            </w:r>
-            <w:proofErr w:type="spellEnd"/>
-            <w:r>
-              <w:t xml:space="preserve"> player, I want the screen to read out my next possible moves after I select a letter. </w:t>
+              <w:t xml:space="preserve">As a visually impaired Bamboggled player, I want the screen to read out my next possible moves after I select a letter. </w:t>
             </w:r>
           </w:p>
         </w:tc>
@@ -7756,15 +7104,7 @@
           <w:p>
             <w:r>
               <w:lastRenderedPageBreak/>
-              <w:t xml:space="preserve">Create </w:t>
-            </w:r>
-            <w:proofErr w:type="gramStart"/>
-            <w:r>
-              <w:t>button</w:t>
-            </w:r>
-            <w:proofErr w:type="gramEnd"/>
-            <w:r>
-              <w:t xml:space="preserve"> or shortcut that activates visually impaired mode. If this option is enabled, the computer will read out information on the current view. </w:t>
+              <w:t xml:space="preserve">Create button or shortcut that activates visually impaired mode. If this option is enabled, the computer will read out information on the current view. </w:t>
             </w:r>
           </w:p>
         </w:tc>
@@ -7819,15 +7159,7 @@
           </w:tcPr>
           <w:p>
             <w:r>
-              <w:t>Hassan, Mustafa (</w:t>
-            </w:r>
-            <w:proofErr w:type="gramStart"/>
-            <w:r>
-              <w:t>actually implemented</w:t>
-            </w:r>
-            <w:proofErr w:type="gramEnd"/>
-            <w:r>
-              <w:t xml:space="preserve"> by Hassan). </w:t>
+              <w:t xml:space="preserve">Hassan, Mustafa (actually implemented by Hassan). </w:t>
             </w:r>
           </w:p>
         </w:tc>
@@ -7939,15 +7271,7 @@
           <w:p>
             <w:r>
               <w:lastRenderedPageBreak/>
-              <w:t xml:space="preserve">Create a </w:t>
-            </w:r>
-            <w:proofErr w:type="spellStart"/>
-            <w:r>
-              <w:t>TextBased</w:t>
-            </w:r>
-            <w:proofErr w:type="spellEnd"/>
-            <w:r>
-              <w:t xml:space="preserve"> view that accepts character-by-character input instead of whole words. This should update the board to reflect the current path the user has selected after every character input. </w:t>
+              <w:t xml:space="preserve">Create a TextBased view that accepts character-by-character input instead of whole words. This should update the board to reflect the current path the user has selected after every character input. </w:t>
             </w:r>
           </w:p>
           <w:p/>
@@ -8126,21 +7450,7 @@
         <w:rPr>
           <w:rFonts w:ascii="Verdana" w:hAnsi="Verdana"/>
         </w:rPr>
-        <w:t xml:space="preserve">We’re expecting that each team member will make some changes to the team repository at each sprint (meaning we expect to see roughly weekly commits). Moreover, we’re expecting that before changes on feature branches are transferred to your team’s </w:t>
-      </w:r>
-      <w:proofErr w:type="gramStart"/>
-      <w:r>
-        <w:rPr>
-          <w:rFonts w:ascii="Verdana" w:hAnsi="Verdana"/>
-        </w:rPr>
-        <w:t>develop branch, that</w:t>
-      </w:r>
-      <w:proofErr w:type="gramEnd"/>
-      <w:r>
-        <w:rPr>
-          <w:rFonts w:ascii="Verdana" w:hAnsi="Verdana"/>
-        </w:rPr>
-        <w:t xml:space="preserve"> your team will conduct code reviews.  Each team member should provide at least one code review for one of their peers at each sprint iteration.  Your reviews will be documented in your repository, but we ask that your briefly document them here as well using this format:</w:t>
+        <w:t>We’re expecting that each team member will make some changes to the team repository at each sprint (meaning we expect to see roughly weekly commits). Moreover, we’re expecting that before changes on feature branches are transferred to your team’s develop branch, that your team will conduct code reviews.  Each team member should provide at least one code review for one of their peers at each sprint iteration.  Your reviews will be documented in your repository, but we ask that your briefly document them here as well using this format:</w:t>
       </w:r>
     </w:p>
     <w:tbl>
@@ -8480,25 +7790,8 @@
                   <w14:miter w14:lim="400000"/>
                 </w14:textOutline>
               </w:rPr>
-              <w:t xml:space="preserve">[DEV-2.1] find text-to-speech </w:t>
-            </w:r>
-            <w:proofErr w:type="spellStart"/>
-            <w:r>
-              <w:rPr>
-                <w:rFonts w:ascii="Helvetica Neue" w:hAnsi="Helvetica Neue"/>
-                <w:color w:val="24292F"/>
-                <w:sz w:val="20"/>
-                <w:szCs w:val="20"/>
-                <w:u w:color="24292F"/>
-                <w14:textOutline w14:w="12700" w14:cap="flat" w14:cmpd="sng" w14:algn="ctr">
-                  <w14:noFill/>
-                  <w14:prstDash w14:val="solid"/>
-                  <w14:miter w14:lim="400000"/>
-                </w14:textOutline>
-              </w:rPr>
-              <w:t>api</w:t>
-            </w:r>
-            <w:proofErr w:type="spellEnd"/>
+              <w:t>[DEV-2.1] find text-to-speech api</w:t>
+            </w:r>
           </w:p>
         </w:tc>
         <w:tc>
@@ -9615,21 +8908,7 @@
         <w:rPr>
           <w:rFonts w:ascii="Verdana" w:hAnsi="Verdana"/>
         </w:rPr>
-        <w:t xml:space="preserve">5x5 </w:t>
-      </w:r>
-      <w:proofErr w:type="spellStart"/>
-      <w:r>
-        <w:rPr>
-          <w:rFonts w:ascii="Verdana" w:hAnsi="Verdana"/>
-        </w:rPr>
-        <w:t>BoardView</w:t>
-      </w:r>
-      <w:proofErr w:type="spellEnd"/>
-      <w:r>
-        <w:rPr>
-          <w:rFonts w:ascii="Verdana" w:hAnsi="Verdana"/>
-        </w:rPr>
-        <w:t xml:space="preserve"> implementation, a</w:t>
+        <w:t>5x5 BoardView implementation, a</w:t>
       </w:r>
       <w:r>
         <w:rPr>
@@ -9677,21 +8956,7 @@
         <w:rPr>
           <w:rFonts w:ascii="Verdana" w:hAnsi="Verdana"/>
         </w:rPr>
-        <w:t xml:space="preserve">, audio-only mode for </w:t>
-      </w:r>
-      <w:proofErr w:type="spellStart"/>
-      <w:r>
-        <w:rPr>
-          <w:rFonts w:ascii="Verdana" w:hAnsi="Verdana"/>
-        </w:rPr>
-        <w:t>BoardView</w:t>
-      </w:r>
-      <w:proofErr w:type="spellEnd"/>
-      <w:r>
-        <w:rPr>
-          <w:rFonts w:ascii="Verdana" w:hAnsi="Verdana"/>
-        </w:rPr>
-        <w:t>.</w:t>
+        <w:t>, audio-only mode for BoardView.</w:t>
       </w:r>
     </w:p>
     <w:p>
@@ -9756,21 +9021,7 @@
           <w:rFonts w:ascii="Verdana" w:hAnsi="Verdana"/>
         </w:rPr>
         <w:lastRenderedPageBreak/>
-        <w:t xml:space="preserve">had to take on extra responsibilities </w:t>
-      </w:r>
-      <w:proofErr w:type="gramStart"/>
-      <w:r>
-        <w:rPr>
-          <w:rFonts w:ascii="Verdana" w:hAnsi="Verdana"/>
-        </w:rPr>
-        <w:t>on frontend</w:t>
-      </w:r>
-      <w:proofErr w:type="gramEnd"/>
-      <w:r>
-        <w:rPr>
-          <w:rFonts w:ascii="Verdana" w:hAnsi="Verdana"/>
-        </w:rPr>
-        <w:t xml:space="preserve">. </w:t>
+        <w:t xml:space="preserve">had to take on extra responsibilities on frontend. </w:t>
       </w:r>
       <w:r>
         <w:rPr>
@@ -9814,21 +9065,7 @@
         <w:rPr>
           <w:rFonts w:ascii="Verdana" w:hAnsi="Verdana"/>
         </w:rPr>
-        <w:t xml:space="preserve">Also, attributes that shouldn’t belong in a class will never be thrown into that class just so that we can have someplace to store it (this occurred when a visually impaired mode indicator attribute was added to the model class, though the model has nothing to do with </w:t>
-      </w:r>
-      <w:proofErr w:type="gramStart"/>
-      <w:r>
-        <w:rPr>
-          <w:rFonts w:ascii="Verdana" w:hAnsi="Verdana"/>
-        </w:rPr>
-        <w:t>visually-impaired</w:t>
-      </w:r>
-      <w:proofErr w:type="gramEnd"/>
-      <w:r>
-        <w:rPr>
-          <w:rFonts w:ascii="Verdana" w:hAnsi="Verdana"/>
-        </w:rPr>
-        <w:t xml:space="preserve"> mode). </w:t>
+        <w:t xml:space="preserve">Also, attributes that shouldn’t belong in a class will never be thrown into that class just so that we can have someplace to store it (this occurred when a visually impaired mode indicator attribute was added to the model class, though the model has nothing to do with visually-impaired mode). </w:t>
       </w:r>
     </w:p>
     <w:p>
@@ -9854,35 +9091,7 @@
         <w:rPr>
           <w:rFonts w:ascii="Verdana" w:hAnsi="Verdana"/>
         </w:rPr>
-        <w:t xml:space="preserve">Getting the undo feature to work was the best experience. The worst experience was </w:t>
-      </w:r>
-      <w:proofErr w:type="gramStart"/>
-      <w:r>
-        <w:rPr>
-          <w:rFonts w:ascii="Verdana" w:hAnsi="Verdana"/>
-        </w:rPr>
-        <w:t>handing</w:t>
-      </w:r>
-      <w:proofErr w:type="gramEnd"/>
-      <w:r>
-        <w:rPr>
-          <w:rFonts w:ascii="Verdana" w:hAnsi="Verdana"/>
-        </w:rPr>
-        <w:t xml:space="preserve"> key events pertaining to the </w:t>
-      </w:r>
-      <w:proofErr w:type="gramStart"/>
-      <w:r>
-        <w:rPr>
-          <w:rFonts w:ascii="Verdana" w:hAnsi="Verdana"/>
-        </w:rPr>
-        <w:t>visually-impaired</w:t>
-      </w:r>
-      <w:proofErr w:type="gramEnd"/>
-      <w:r>
-        <w:rPr>
-          <w:rFonts w:ascii="Verdana" w:hAnsi="Verdana"/>
-        </w:rPr>
-        <w:t xml:space="preserve"> mode. </w:t>
+        <w:t xml:space="preserve">Getting the undo feature to work was the best experience. The worst experience was handing key events pertaining to the visually-impaired mode. </w:t>
       </w:r>
     </w:p>
     <w:p>
@@ -10818,15 +10027,7 @@
           </w:tcPr>
           <w:p>
             <w:r>
-              <w:t xml:space="preserve">Write and finalize final </w:t>
-            </w:r>
-            <w:proofErr w:type="gramStart"/>
-            <w:r>
-              <w:t>report, and</w:t>
-            </w:r>
-            <w:proofErr w:type="gramEnd"/>
-            <w:r>
-              <w:t xml:space="preserve"> shoot video. </w:t>
+              <w:t xml:space="preserve">Write and finalize final report, and shoot video. </w:t>
             </w:r>
           </w:p>
         </w:tc>
@@ -11013,21 +10214,7 @@
         <w:rPr>
           <w:rFonts w:ascii="Verdana" w:hAnsi="Verdana"/>
         </w:rPr>
-        <w:t xml:space="preserve">We’re expecting that each team member will make some changes to the team repository at each sprint (meaning we expect to see roughly weekly commits). Moreover, we’re expecting that before changes on feature branches are transferred to your team’s </w:t>
-      </w:r>
-      <w:proofErr w:type="gramStart"/>
-      <w:r>
-        <w:rPr>
-          <w:rFonts w:ascii="Verdana" w:hAnsi="Verdana"/>
-        </w:rPr>
-        <w:t>develop branch, that</w:t>
-      </w:r>
-      <w:proofErr w:type="gramEnd"/>
-      <w:r>
-        <w:rPr>
-          <w:rFonts w:ascii="Verdana" w:hAnsi="Verdana"/>
-        </w:rPr>
-        <w:t xml:space="preserve"> your team will conduct code reviews.  Each team member should provide at least one code review for one of their peers at each sprint iteration.  Your reviews will be documented in your repository, but we ask that your briefly document them here as well using this format:</w:t>
+        <w:t>We’re expecting that each team member will make some changes to the team repository at each sprint (meaning we expect to see roughly weekly commits). Moreover, we’re expecting that before changes on feature branches are transferred to your team’s develop branch, that your team will conduct code reviews.  Each team member should provide at least one code review for one of their peers at each sprint iteration.  Your reviews will be documented in your repository, but we ask that your briefly document them here as well using this format:</w:t>
       </w:r>
     </w:p>
     <w:tbl>
@@ -11420,7 +10607,7 @@
                   <w14:miter w14:lim="400000"/>
                 </w14:textOutline>
               </w:rPr>
-              <w:t>Kevin</w:t>
+              <w:t>Mustafa</w:t>
             </w:r>
           </w:p>
         </w:tc>
@@ -11478,6 +10665,170 @@
           </w:p>
         </w:tc>
       </w:tr>
+      <w:tr>
+        <w:trPr>
+          <w:trHeight w:val="794"/>
+        </w:trPr>
+        <w:tc>
+          <w:tcPr>
+            <w:tcW w:w="2911" w:type="dxa"/>
+            <w:tcBorders>
+              <w:top w:val="single" w:sz="8" w:space="0" w:color="000000"/>
+              <w:left w:val="single" w:sz="8" w:space="0" w:color="000000"/>
+              <w:bottom w:val="single" w:sz="8" w:space="0" w:color="000000"/>
+              <w:right w:val="single" w:sz="8" w:space="0" w:color="000000"/>
+            </w:tcBorders>
+            <w:shd w:val="clear" w:color="auto" w:fill="FFFFFF"/>
+            <w:tcMar>
+              <w:top w:w="80" w:type="dxa"/>
+              <w:left w:w="80" w:type="dxa"/>
+              <w:bottom w:w="80" w:type="dxa"/>
+              <w:right w:w="80" w:type="dxa"/>
+            </w:tcMar>
+            <w:vAlign w:val="center"/>
+          </w:tcPr>
+          <w:p>
+            <w:pPr>
+              <w:pStyle w:val="Body"/>
+              <w:suppressAutoHyphens/>
+              <w:outlineLvl w:val="0"/>
+              <w:rPr>
+                <w:rFonts w:ascii="Helvetica Neue" w:hAnsi="Helvetica Neue"/>
+                <w:color w:val="24292F"/>
+                <w:sz w:val="20"/>
+                <w:szCs w:val="20"/>
+                <w:u w:color="24292F"/>
+                <w14:textOutline w14:w="12700" w14:cap="flat" w14:cmpd="sng" w14:algn="ctr">
+                  <w14:noFill/>
+                  <w14:prstDash w14:val="solid"/>
+                  <w14:miter w14:lim="400000"/>
+                </w14:textOutline>
+              </w:rPr>
+            </w:pPr>
+            <w:r>
+              <w:rPr>
+                <w:rFonts w:ascii="Helvetica Neue" w:hAnsi="Helvetica Neue"/>
+                <w:color w:val="24292F"/>
+                <w:sz w:val="20"/>
+                <w:szCs w:val="20"/>
+                <w:u w:color="24292F"/>
+                <w14:textOutline w14:w="12700" w14:cap="flat" w14:cmpd="sng" w14:algn="ctr">
+                  <w14:noFill/>
+                  <w14:prstDash w14:val="solid"/>
+                  <w14:miter w14:lim="400000"/>
+                </w14:textOutline>
+              </w:rPr>
+              <w:t xml:space="preserve">[DEV-3.2] changing access modifiers </w:t>
+            </w:r>
+          </w:p>
+        </w:tc>
+        <w:tc>
+          <w:tcPr>
+            <w:tcW w:w="3312" w:type="dxa"/>
+            <w:tcBorders>
+              <w:top w:val="single" w:sz="8" w:space="0" w:color="000000"/>
+              <w:left w:val="single" w:sz="8" w:space="0" w:color="000000"/>
+              <w:bottom w:val="single" w:sz="8" w:space="0" w:color="000000"/>
+              <w:right w:val="single" w:sz="8" w:space="0" w:color="000000"/>
+            </w:tcBorders>
+            <w:shd w:val="clear" w:color="auto" w:fill="FFFFFF"/>
+            <w:tcMar>
+              <w:top w:w="80" w:type="dxa"/>
+              <w:left w:w="80" w:type="dxa"/>
+              <w:bottom w:w="80" w:type="dxa"/>
+              <w:right w:w="80" w:type="dxa"/>
+            </w:tcMar>
+            <w:vAlign w:val="center"/>
+          </w:tcPr>
+          <w:p>
+            <w:pPr>
+              <w:pStyle w:val="Body"/>
+              <w:suppressAutoHyphens/>
+              <w:outlineLvl w:val="0"/>
+              <w:rPr>
+                <w:rFonts w:ascii="Helvetica Neue" w:hAnsi="Helvetica Neue"/>
+                <w:color w:val="24292F"/>
+                <w:sz w:val="20"/>
+                <w:szCs w:val="20"/>
+                <w:u w:color="24292F"/>
+                <w14:textOutline w14:w="12700" w14:cap="flat" w14:cmpd="sng" w14:algn="ctr">
+                  <w14:noFill/>
+                  <w14:prstDash w14:val="solid"/>
+                  <w14:miter w14:lim="400000"/>
+                </w14:textOutline>
+              </w:rPr>
+            </w:pPr>
+            <w:r>
+              <w:rPr>
+                <w:rFonts w:ascii="Helvetica Neue" w:hAnsi="Helvetica Neue"/>
+                <w:color w:val="24292F"/>
+                <w:sz w:val="20"/>
+                <w:szCs w:val="20"/>
+                <w:u w:color="24292F"/>
+                <w14:textOutline w14:w="12700" w14:cap="flat" w14:cmpd="sng" w14:algn="ctr">
+                  <w14:noFill/>
+                  <w14:prstDash w14:val="solid"/>
+                  <w14:miter w14:lim="400000"/>
+                </w14:textOutline>
+              </w:rPr>
+              <w:t>Hassan</w:t>
+            </w:r>
+          </w:p>
+        </w:tc>
+        <w:tc>
+          <w:tcPr>
+            <w:tcW w:w="3009" w:type="dxa"/>
+            <w:tcBorders>
+              <w:top w:val="single" w:sz="8" w:space="0" w:color="000000"/>
+              <w:left w:val="single" w:sz="8" w:space="0" w:color="000000"/>
+              <w:bottom w:val="single" w:sz="8" w:space="0" w:color="000000"/>
+              <w:right w:val="single" w:sz="8" w:space="0" w:color="000000"/>
+            </w:tcBorders>
+            <w:shd w:val="clear" w:color="auto" w:fill="FFFFFF"/>
+            <w:tcMar>
+              <w:top w:w="80" w:type="dxa"/>
+              <w:left w:w="80" w:type="dxa"/>
+              <w:bottom w:w="80" w:type="dxa"/>
+              <w:right w:w="80" w:type="dxa"/>
+            </w:tcMar>
+            <w:vAlign w:val="center"/>
+          </w:tcPr>
+          <w:p>
+            <w:pPr>
+              <w:pStyle w:val="Body"/>
+              <w:suppressAutoHyphens/>
+              <w:outlineLvl w:val="0"/>
+              <w:rPr>
+                <w:rFonts w:ascii="Helvetica Neue" w:hAnsi="Helvetica Neue"/>
+                <w:color w:val="24292F"/>
+                <w:sz w:val="20"/>
+                <w:szCs w:val="20"/>
+                <w:u w:color="24292F"/>
+                <w14:textOutline w14:w="12700" w14:cap="flat" w14:cmpd="sng" w14:algn="ctr">
+                  <w14:noFill/>
+                  <w14:prstDash w14:val="solid"/>
+                  <w14:miter w14:lim="400000"/>
+                </w14:textOutline>
+              </w:rPr>
+            </w:pPr>
+            <w:r>
+              <w:rPr>
+                <w:rFonts w:ascii="Helvetica Neue" w:hAnsi="Helvetica Neue"/>
+                <w:color w:val="24292F"/>
+                <w:sz w:val="20"/>
+                <w:szCs w:val="20"/>
+                <w:u w:color="24292F"/>
+                <w14:textOutline w14:w="12700" w14:cap="flat" w14:cmpd="sng" w14:algn="ctr">
+                  <w14:noFill/>
+                  <w14:prstDash w14:val="solid"/>
+                  <w14:miter w14:lim="400000"/>
+                </w14:textOutline>
+              </w:rPr>
+              <w:t>https://github.com/Mind-Bogglers/Bamboggled/pull/80/files</w:t>
+            </w:r>
+          </w:p>
+        </w:tc>
+      </w:tr>
     </w:tbl>
     <w:p>
       <w:pPr>
@@ -11603,21 +10954,7 @@
         <w:rPr>
           <w:rFonts w:ascii="Verdana" w:hAnsi="Verdana"/>
         </w:rPr>
-        <w:t xml:space="preserve">When a sprint is completed, hold a retrospective </w:t>
-      </w:r>
-      <w:proofErr w:type="gramStart"/>
-      <w:r>
-        <w:rPr>
-          <w:rFonts w:ascii="Verdana" w:hAnsi="Verdana"/>
-        </w:rPr>
-        <w:t>meeting</w:t>
-      </w:r>
-      <w:proofErr w:type="gramEnd"/>
-      <w:r>
-        <w:rPr>
-          <w:rFonts w:ascii="Verdana" w:hAnsi="Verdana"/>
-        </w:rPr>
-        <w:t xml:space="preserve"> and ask one team member to take notes. Place a short record of each retrospective meeting in this section!  The details should include:</w:t>
+        <w:t>When a sprint is completed, hold a retrospective meeting and ask one team member to take notes. Place a short record of each retrospective meeting in this section!  The details should include:</w:t>
       </w:r>
     </w:p>
     <w:p>
@@ -11763,7 +11100,6 @@
         </w:rPr>
         <w:t xml:space="preserve">Section </w:t>
       </w:r>
-      <w:proofErr w:type="gramStart"/>
       <w:r>
         <w:rPr>
           <w:rFonts w:ascii="Verdana" w:hAnsi="Verdana"/>
@@ -11776,14 +11112,14 @@
           <w:szCs w:val="24"/>
           <w:u w:color="FFFFFF"/>
         </w:rPr>
-        <w:t>3:</w:t>
-      </w:r>
-      <w:proofErr w:type="gramEnd"/>
-      <w:r>
-        <w:rPr>
-          <w:rFonts w:ascii="Verdana" w:hAnsi="Verdana"/>
-          <w:b w:val="0"/>
-          <w:bCs w:val="0"/>
+        <w:t>3: SUMMARY</w:t>
+      </w:r>
+    </w:p>
+    <w:p>
+      <w:pPr>
+        <w:pStyle w:val="BodyA"/>
+        <w:rPr>
+          <w:rFonts w:ascii="Verdana" w:eastAsia="Verdana" w:hAnsi="Verdana" w:cs="Verdana"/>
           <w:caps/>
           <w:color w:val="FFFFFF"/>
           <w:spacing w:val="16"/>
@@ -11791,21 +11127,6 @@
           <w:szCs w:val="24"/>
           <w:u w:color="FFFFFF"/>
         </w:rPr>
-        <w:t xml:space="preserve"> SUMMARY</w:t>
-      </w:r>
-    </w:p>
-    <w:p>
-      <w:pPr>
-        <w:pStyle w:val="BodyA"/>
-        <w:rPr>
-          <w:rFonts w:ascii="Verdana" w:eastAsia="Verdana" w:hAnsi="Verdana" w:cs="Verdana"/>
-          <w:caps/>
-          <w:color w:val="FFFFFF"/>
-          <w:spacing w:val="16"/>
-          <w:sz w:val="24"/>
-          <w:szCs w:val="24"/>
-          <w:u w:color="FFFFFF"/>
-        </w:rPr>
       </w:pPr>
     </w:p>
     <w:p>
@@ -11862,56 +11183,14 @@
         <w:rPr>
           <w:rFonts w:ascii="Verdana" w:hAnsi="Verdana"/>
         </w:rPr>
-        <w:t xml:space="preserve">This project went well overall and was a great experience. The product we finished did not include everything stated in the original design document, since it lacks powerups and a timed mode. However, this was because the expected number of sprints was cut from 4 to 3, and the last sprint was more focused on documentation and cleanup. Our design changed since we decided to use MVC, implementing a </w:t>
-      </w:r>
-      <w:proofErr w:type="spellStart"/>
-      <w:r>
-        <w:rPr>
-          <w:rFonts w:ascii="Verdana" w:hAnsi="Verdana"/>
-        </w:rPr>
-        <w:t>BoggleModel</w:t>
-      </w:r>
-      <w:proofErr w:type="spellEnd"/>
-      <w:r>
-        <w:rPr>
-          <w:rFonts w:ascii="Verdana" w:hAnsi="Verdana"/>
-        </w:rPr>
-        <w:t xml:space="preserve"> class for the model and view classes (with controllers embedded) for each view of the application. Also, an unexpected JavaFX limitation required that we implement the singleton pattern for the </w:t>
-      </w:r>
-      <w:proofErr w:type="spellStart"/>
-      <w:r>
-        <w:rPr>
-          <w:rFonts w:ascii="Verdana" w:hAnsi="Verdana"/>
-        </w:rPr>
-        <w:t>BoggleModel</w:t>
-      </w:r>
-      <w:proofErr w:type="spellEnd"/>
-      <w:r>
-        <w:rPr>
-          <w:rFonts w:ascii="Verdana" w:hAnsi="Verdana"/>
-        </w:rPr>
-        <w:t xml:space="preserve"> class, which was not something we initially planned on doing. Another limitation we had was that some team members had to take on additional responsibilities that they did not initially </w:t>
+        <w:t xml:space="preserve">This project went well overall and was a great experience. The product we finished did not include everything stated in the original design document, since it lacks powerups and a timed mode. However, this was because the expected number of sprints was cut from 4 to 3, and the last sprint was more focused on documentation and cleanup. Our design changed since we decided to use MVC, implementing a BoggleModel class for the model and view classes (with controllers embedded) for each view of the application. Also, an unexpected JavaFX limitation required that </w:t>
       </w:r>
       <w:r>
         <w:rPr>
           <w:rFonts w:ascii="Verdana" w:hAnsi="Verdana"/>
         </w:rPr>
         <w:lastRenderedPageBreak/>
-        <w:t xml:space="preserve">get assigned to, due to other team members not completing their own tasks. </w:t>
-      </w:r>
-      <w:proofErr w:type="gramStart"/>
-      <w:r>
-        <w:rPr>
-          <w:rFonts w:ascii="Verdana" w:hAnsi="Verdana"/>
-        </w:rPr>
-        <w:t>This is why</w:t>
-      </w:r>
-      <w:proofErr w:type="gramEnd"/>
-      <w:r>
-        <w:rPr>
-          <w:rFonts w:ascii="Verdana" w:hAnsi="Verdana"/>
-        </w:rPr>
-        <w:t xml:space="preserve"> some user stories ended up being implemented by different group members than initially proposed. Additionally, the location that the bridge pattern was (supposed to be) used in changed. However, the experience was great, and we really enjoyed implementing the game (not more than we enjoyed playing it though)!</w:t>
+        <w:t>we implement the singleton pattern for the BoggleModel class, which was not something we initially planned on doing. Another limitation we had was that some team members had to take on additional responsibilities that they did not initially get assigned to, due to other team members not completing their own tasks. This is why some user stories ended up being implemented by different group members than initially proposed. Additionally, the location that the bridge pattern was (supposed to be) used in changed. However, the experience was great, and we really enjoyed implementing the game (not more than we enjoyed playing it though)!</w:t>
       </w:r>
     </w:p>
     <w:p>

</xml_diff>